<commit_message>
Pre-writing update from discussion with the customer.
</commit_message>
<xml_diff>
--- a/Serial-Communications/Draft Diagram.docx
+++ b/Serial-Communications/Draft Diagram.docx
@@ -767,6 +767,1029 @@
         </w:tc>
       </w:tr>
     </w:tbl>
+    <w:p/>
+    <w:p>
+      <w:r>
+        <w:br w:type="page"/>
+      </w:r>
+    </w:p>
+    <w:tbl>
+      <w:tblPr>
+        <w:tblStyle w:val="TableGrid"/>
+        <w:tblW w:w="0" w:type="auto"/>
+        <w:tblInd w:w="-725" w:type="dxa"/>
+        <w:tblLook w:val="04A0" w:firstRow="1" w:lastRow="0" w:firstColumn="1" w:lastColumn="0" w:noHBand="0" w:noVBand="1"/>
+      </w:tblPr>
+      <w:tblGrid>
+        <w:gridCol w:w="3420"/>
+        <w:gridCol w:w="5940"/>
+        <w:gridCol w:w="3420"/>
+      </w:tblGrid>
+      <w:tr>
+        <w:tc>
+          <w:tcPr>
+            <w:tcW w:w="3420" w:type="dxa"/>
+          </w:tcPr>
+          <w:p>
+            <w:pPr>
+              <w:jc w:val="center"/>
+              <w:rPr>
+                <w:rFonts w:ascii="Times New Roman" w:hAnsi="Times New Roman" w:cs="Times New Roman"/>
+                <w:sz w:val="24"/>
+                <w:szCs w:val="24"/>
+              </w:rPr>
+            </w:pPr>
+            <w:r>
+              <w:rPr>
+                <w:rFonts w:ascii="Times New Roman" w:hAnsi="Times New Roman" w:cs="Times New Roman"/>
+                <w:sz w:val="24"/>
+                <w:szCs w:val="24"/>
+              </w:rPr>
+              <w:lastRenderedPageBreak/>
+              <w:t>Host Computer</w:t>
+            </w:r>
+            <w:r>
+              <w:rPr>
+                <w:rFonts w:ascii="Times New Roman" w:hAnsi="Times New Roman" w:cs="Times New Roman"/>
+                <w:sz w:val="24"/>
+                <w:szCs w:val="24"/>
+              </w:rPr>
+              <w:t xml:space="preserve"> Software</w:t>
+            </w:r>
+          </w:p>
+        </w:tc>
+        <w:tc>
+          <w:tcPr>
+            <w:tcW w:w="5940" w:type="dxa"/>
+          </w:tcPr>
+          <w:p>
+            <w:pPr>
+              <w:jc w:val="center"/>
+              <w:rPr>
+                <w:rFonts w:ascii="Times New Roman" w:hAnsi="Times New Roman" w:cs="Times New Roman"/>
+                <w:sz w:val="24"/>
+                <w:szCs w:val="24"/>
+              </w:rPr>
+            </w:pPr>
+            <w:r>
+              <w:rPr>
+                <w:rFonts w:ascii="Times New Roman" w:hAnsi="Times New Roman" w:cs="Times New Roman"/>
+                <w:sz w:val="24"/>
+                <w:szCs w:val="24"/>
+              </w:rPr>
+              <w:t xml:space="preserve">Frame Grabber </w:t>
+            </w:r>
+          </w:p>
+        </w:tc>
+        <w:tc>
+          <w:tcPr>
+            <w:tcW w:w="3420" w:type="dxa"/>
+          </w:tcPr>
+          <w:p>
+            <w:pPr>
+              <w:jc w:val="center"/>
+              <w:rPr>
+                <w:rFonts w:ascii="Times New Roman" w:hAnsi="Times New Roman" w:cs="Times New Roman"/>
+                <w:sz w:val="24"/>
+                <w:szCs w:val="24"/>
+              </w:rPr>
+            </w:pPr>
+            <w:r>
+              <w:rPr>
+                <w:rFonts w:ascii="Times New Roman" w:hAnsi="Times New Roman" w:cs="Times New Roman"/>
+                <w:sz w:val="24"/>
+                <w:szCs w:val="24"/>
+              </w:rPr>
+              <w:t>High Speed Camera</w:t>
+            </w:r>
+          </w:p>
+        </w:tc>
+      </w:tr>
+      <w:tr>
+        <w:tc>
+          <w:tcPr>
+            <w:tcW w:w="3420" w:type="dxa"/>
+          </w:tcPr>
+          <w:p>
+            <w:pPr>
+              <w:jc w:val="center"/>
+              <w:rPr>
+                <w:rFonts w:ascii="Times New Roman" w:hAnsi="Times New Roman" w:cs="Times New Roman"/>
+                <w:sz w:val="24"/>
+                <w:szCs w:val="24"/>
+              </w:rPr>
+            </w:pPr>
+            <w:r>
+              <w:drawing>
+                <wp:inline distT="0" distB="0" distL="0" distR="0" wp14:anchorId="362CEC16" wp14:editId="216182DD">
+                  <wp:extent cx="1684302" cy="2103120"/>
+                  <wp:effectExtent l="76200" t="76200" r="125730" b="125730"/>
+                  <wp:docPr id="10" name="Picture 10" descr="Graphical user interface, application&#10;&#10;Description automatically generated"/>
+                  <wp:cNvGraphicFramePr>
+                    <a:graphicFrameLocks xmlns:a="http://schemas.openxmlformats.org/drawingml/2006/main" noChangeAspect="1"/>
+                  </wp:cNvGraphicFramePr>
+                  <a:graphic xmlns:a="http://schemas.openxmlformats.org/drawingml/2006/main">
+                    <a:graphicData uri="http://schemas.openxmlformats.org/drawingml/2006/picture">
+                      <pic:pic xmlns:pic="http://schemas.openxmlformats.org/drawingml/2006/picture">
+                        <pic:nvPicPr>
+                          <pic:cNvPr id="10" name="Picture 10" descr="Graphical user interface, application&#10;&#10;Description automatically generated"/>
+                          <pic:cNvPicPr/>
+                        </pic:nvPicPr>
+                        <pic:blipFill rotWithShape="1">
+                          <a:blip r:embed="rId9"/>
+                          <a:srcRect t="281"/>
+                          <a:stretch/>
+                        </pic:blipFill>
+                        <pic:spPr bwMode="auto">
+                          <a:xfrm>
+                            <a:off x="0" y="0"/>
+                            <a:ext cx="1684302" cy="2103120"/>
+                          </a:xfrm>
+                          <a:prstGeom prst="rect">
+                            <a:avLst/>
+                          </a:prstGeom>
+                          <a:ln w="38100" cap="sq">
+                            <a:solidFill>
+                              <a:srgbClr val="000000"/>
+                            </a:solidFill>
+                            <a:prstDash val="solid"/>
+                            <a:miter lim="800000"/>
+                          </a:ln>
+                          <a:effectLst>
+                            <a:outerShdw blurRad="50800" dist="38100" dir="2700000" algn="tl" rotWithShape="0">
+                              <a:srgbClr val="000000">
+                                <a:alpha val="43000"/>
+                              </a:srgbClr>
+                            </a:outerShdw>
+                          </a:effectLst>
+                          <a:extLst>
+                            <a:ext uri="{53640926-AAD7-44D8-BBD7-CCE9431645EC}">
+                              <a14:shadowObscured xmlns:a14="http://schemas.microsoft.com/office/drawing/2010/main"/>
+                            </a:ext>
+                          </a:extLst>
+                        </pic:spPr>
+                      </pic:pic>
+                    </a:graphicData>
+                  </a:graphic>
+                </wp:inline>
+              </w:drawing>
+            </w:r>
+          </w:p>
+          <w:p>
+            <w:pPr>
+              <w:jc w:val="center"/>
+              <w:rPr>
+                <w:rFonts w:ascii="Times New Roman" w:hAnsi="Times New Roman" w:cs="Times New Roman"/>
+                <w:sz w:val="24"/>
+                <w:szCs w:val="24"/>
+              </w:rPr>
+            </w:pPr>
+            <w:r>
+              <w:rPr>
+                <w:rFonts w:ascii="Times New Roman" w:hAnsi="Times New Roman" w:cs="Times New Roman"/>
+                <w:noProof/>
+                <w:sz w:val="24"/>
+                <w:szCs w:val="24"/>
+              </w:rPr>
+              <w:drawing>
+                <wp:inline distT="0" distB="0" distL="0" distR="0" wp14:anchorId="669A409F" wp14:editId="2CC6F6B8">
+                  <wp:extent cx="1188052" cy="1287917"/>
+                  <wp:effectExtent l="76200" t="76200" r="127000" b="140970"/>
+                  <wp:docPr id="9" name="Picture 9"/>
+                  <wp:cNvGraphicFramePr>
+                    <a:graphicFrameLocks xmlns:a="http://schemas.openxmlformats.org/drawingml/2006/main" noChangeAspect="1"/>
+                  </wp:cNvGraphicFramePr>
+                  <a:graphic xmlns:a="http://schemas.openxmlformats.org/drawingml/2006/main">
+                    <a:graphicData uri="http://schemas.openxmlformats.org/drawingml/2006/picture">
+                      <pic:pic xmlns:pic="http://schemas.openxmlformats.org/drawingml/2006/picture">
+                        <pic:nvPicPr>
+                          <pic:cNvPr id="0" name="Picture 1"/>
+                          <pic:cNvPicPr>
+                            <a:picLocks noChangeAspect="1" noChangeArrowheads="1"/>
+                          </pic:cNvPicPr>
+                        </pic:nvPicPr>
+                        <pic:blipFill>
+                          <a:blip r:embed="rId10">
+                            <a:extLst>
+                              <a:ext uri="{28A0092B-C50C-407E-A947-70E740481C1C}">
+                                <a14:useLocalDpi xmlns:a14="http://schemas.microsoft.com/office/drawing/2010/main" val="0"/>
+                              </a:ext>
+                            </a:extLst>
+                          </a:blip>
+                          <a:srcRect/>
+                          <a:stretch>
+                            <a:fillRect/>
+                          </a:stretch>
+                        </pic:blipFill>
+                        <pic:spPr bwMode="auto">
+                          <a:xfrm>
+                            <a:off x="0" y="0"/>
+                            <a:ext cx="1200505" cy="1301417"/>
+                          </a:xfrm>
+                          <a:prstGeom prst="rect">
+                            <a:avLst/>
+                          </a:prstGeom>
+                          <a:ln w="38100" cap="sq">
+                            <a:solidFill>
+                              <a:srgbClr val="000000"/>
+                            </a:solidFill>
+                            <a:prstDash val="solid"/>
+                            <a:miter lim="800000"/>
+                          </a:ln>
+                          <a:effectLst>
+                            <a:outerShdw blurRad="50800" dist="38100" dir="2700000" algn="tl" rotWithShape="0">
+                              <a:srgbClr val="000000">
+                                <a:alpha val="43000"/>
+                              </a:srgbClr>
+                            </a:outerShdw>
+                          </a:effectLst>
+                        </pic:spPr>
+                      </pic:pic>
+                    </a:graphicData>
+                  </a:graphic>
+                </wp:inline>
+              </w:drawing>
+            </w:r>
+          </w:p>
+          <w:p>
+            <w:pPr>
+              <w:jc w:val="center"/>
+              <w:rPr>
+                <w:rFonts w:ascii="Times New Roman" w:hAnsi="Times New Roman" w:cs="Times New Roman"/>
+                <w:sz w:val="24"/>
+                <w:szCs w:val="24"/>
+              </w:rPr>
+            </w:pPr>
+            <w:r>
+              <w:rPr>
+                <w:rFonts w:ascii="Times New Roman" w:hAnsi="Times New Roman" w:cs="Times New Roman"/>
+                <w:noProof/>
+                <w:sz w:val="24"/>
+                <w:szCs w:val="24"/>
+              </w:rPr>
+              <w:drawing>
+                <wp:inline distT="0" distB="0" distL="0" distR="0" wp14:anchorId="33095CFB" wp14:editId="0AD0D9FF">
+                  <wp:extent cx="1576113" cy="457200"/>
+                  <wp:effectExtent l="76200" t="76200" r="138430" b="133350"/>
+                  <wp:docPr id="23" name="Picture 23"/>
+                  <wp:cNvGraphicFramePr>
+                    <a:graphicFrameLocks xmlns:a="http://schemas.openxmlformats.org/drawingml/2006/main" noChangeAspect="1"/>
+                  </wp:cNvGraphicFramePr>
+                  <a:graphic xmlns:a="http://schemas.openxmlformats.org/drawingml/2006/main">
+                    <a:graphicData uri="http://schemas.openxmlformats.org/drawingml/2006/picture">
+                      <pic:pic xmlns:pic="http://schemas.openxmlformats.org/drawingml/2006/picture">
+                        <pic:nvPicPr>
+                          <pic:cNvPr id="0" name="Picture 7"/>
+                          <pic:cNvPicPr>
+                            <a:picLocks noChangeAspect="1" noChangeArrowheads="1"/>
+                          </pic:cNvPicPr>
+                        </pic:nvPicPr>
+                        <pic:blipFill>
+                          <a:blip r:embed="rId11">
+                            <a:extLst>
+                              <a:ext uri="{28A0092B-C50C-407E-A947-70E740481C1C}">
+                                <a14:useLocalDpi xmlns:a14="http://schemas.microsoft.com/office/drawing/2010/main" val="0"/>
+                              </a:ext>
+                            </a:extLst>
+                          </a:blip>
+                          <a:srcRect/>
+                          <a:stretch>
+                            <a:fillRect/>
+                          </a:stretch>
+                        </pic:blipFill>
+                        <pic:spPr bwMode="auto">
+                          <a:xfrm>
+                            <a:off x="0" y="0"/>
+                            <a:ext cx="1576113" cy="457200"/>
+                          </a:xfrm>
+                          <a:prstGeom prst="rect">
+                            <a:avLst/>
+                          </a:prstGeom>
+                          <a:ln w="38100" cap="sq">
+                            <a:solidFill>
+                              <a:srgbClr val="000000"/>
+                            </a:solidFill>
+                            <a:prstDash val="solid"/>
+                            <a:miter lim="800000"/>
+                          </a:ln>
+                          <a:effectLst>
+                            <a:outerShdw blurRad="50800" dist="38100" dir="2700000" algn="tl" rotWithShape="0">
+                              <a:srgbClr val="000000">
+                                <a:alpha val="43000"/>
+                              </a:srgbClr>
+                            </a:outerShdw>
+                          </a:effectLst>
+                        </pic:spPr>
+                      </pic:pic>
+                    </a:graphicData>
+                  </a:graphic>
+                </wp:inline>
+              </w:drawing>
+            </w:r>
+          </w:p>
+        </w:tc>
+        <w:tc>
+          <w:tcPr>
+            <w:tcW w:w="5940" w:type="dxa"/>
+          </w:tcPr>
+          <w:p>
+            <w:pPr>
+              <w:jc w:val="center"/>
+              <w:rPr>
+                <w:rFonts w:ascii="Times New Roman" w:hAnsi="Times New Roman" w:cs="Times New Roman"/>
+                <w:sz w:val="24"/>
+                <w:szCs w:val="24"/>
+              </w:rPr>
+            </w:pPr>
+          </w:p>
+          <w:p>
+            <w:pPr>
+              <w:jc w:val="center"/>
+              <w:rPr>
+                <w:rFonts w:ascii="Times New Roman" w:hAnsi="Times New Roman" w:cs="Times New Roman"/>
+                <w:sz w:val="24"/>
+                <w:szCs w:val="24"/>
+              </w:rPr>
+            </w:pPr>
+            <w:r>
+              <w:rPr>
+                <w:noProof/>
+              </w:rPr>
+              <mc:AlternateContent>
+                <mc:Choice Requires="wps">
+                  <w:drawing>
+                    <wp:anchor distT="0" distB="0" distL="114300" distR="114300" simplePos="0" relativeHeight="251675648" behindDoc="0" locked="0" layoutInCell="1" allowOverlap="1" wp14:anchorId="0C3D45A0" wp14:editId="07D09BE2">
+                      <wp:simplePos x="0" y="0"/>
+                      <wp:positionH relativeFrom="column">
+                        <wp:posOffset>-559291</wp:posOffset>
+                      </wp:positionH>
+                      <wp:positionV relativeFrom="paragraph">
+                        <wp:posOffset>226496</wp:posOffset>
+                      </wp:positionV>
+                      <wp:extent cx="1519411" cy="517663"/>
+                      <wp:effectExtent l="19050" t="19050" r="43180" b="34925"/>
+                      <wp:wrapNone/>
+                      <wp:docPr id="12" name="Arrow: Left-Right 12"/>
+                      <wp:cNvGraphicFramePr/>
+                      <a:graphic xmlns:a="http://schemas.openxmlformats.org/drawingml/2006/main">
+                        <a:graphicData uri="http://schemas.microsoft.com/office/word/2010/wordprocessingShape">
+                          <wps:wsp>
+                            <wps:cNvSpPr/>
+                            <wps:spPr>
+                              <a:xfrm>
+                                <a:off x="0" y="0"/>
+                                <a:ext cx="1519411" cy="517663"/>
+                              </a:xfrm>
+                              <a:prstGeom prst="leftRightArrow">
+                                <a:avLst/>
+                              </a:prstGeom>
+                              <a:solidFill>
+                                <a:srgbClr val="0070C0"/>
+                              </a:solidFill>
+                              <a:ln>
+                                <a:solidFill>
+                                  <a:schemeClr val="accent1"/>
+                                </a:solidFill>
+                              </a:ln>
+                            </wps:spPr>
+                            <wps:style>
+                              <a:lnRef idx="2">
+                                <a:schemeClr val="accent1">
+                                  <a:shade val="50000"/>
+                                </a:schemeClr>
+                              </a:lnRef>
+                              <a:fillRef idx="1">
+                                <a:schemeClr val="accent1"/>
+                              </a:fillRef>
+                              <a:effectRef idx="0">
+                                <a:schemeClr val="accent1"/>
+                              </a:effectRef>
+                              <a:fontRef idx="minor">
+                                <a:schemeClr val="lt1"/>
+                              </a:fontRef>
+                            </wps:style>
+                            <wps:txbx>
+                              <w:txbxContent>
+                                <w:p>
+                                  <w:pPr>
+                                    <w:jc w:val="center"/>
+                                    <w:rPr>
+                                      <w:rFonts w:ascii="Times New Roman" w:hAnsi="Times New Roman" w:cs="Times New Roman"/>
+                                      <w:b/>
+                                      <w:bCs/>
+                                      <w:sz w:val="14"/>
+                                      <w:szCs w:val="14"/>
+                                    </w:rPr>
+                                  </w:pPr>
+                                  <w:r>
+                                    <w:rPr>
+                                      <w:rFonts w:ascii="Times New Roman" w:hAnsi="Times New Roman" w:cs="Times New Roman"/>
+                                      <w:b/>
+                                      <w:bCs/>
+                                      <w:sz w:val="14"/>
+                                      <w:szCs w:val="14"/>
+                                    </w:rPr>
+                                    <w:t>1. CL: Configure Com Port</w:t>
+                                  </w:r>
+                                </w:p>
+                              </w:txbxContent>
+                            </wps:txbx>
+                            <wps:bodyPr rot="0" spcFirstLastPara="0" vertOverflow="overflow" horzOverflow="overflow" vert="horz" wrap="square" lIns="91440" tIns="45720" rIns="91440" bIns="45720" numCol="1" spcCol="0" rtlCol="0" fromWordArt="0" anchor="ctr" anchorCtr="0" forceAA="0" compatLnSpc="1">
+                              <a:prstTxWarp prst="textNoShape">
+                                <a:avLst/>
+                              </a:prstTxWarp>
+                              <a:noAutofit/>
+                            </wps:bodyPr>
+                          </wps:wsp>
+                        </a:graphicData>
+                      </a:graphic>
+                      <wp14:sizeRelH relativeFrom="margin">
+                        <wp14:pctWidth>0</wp14:pctWidth>
+                      </wp14:sizeRelH>
+                      <wp14:sizeRelV relativeFrom="margin">
+                        <wp14:pctHeight>0</wp14:pctHeight>
+                      </wp14:sizeRelV>
+                    </wp:anchor>
+                  </w:drawing>
+                </mc:Choice>
+                <mc:Fallback>
+                  <w:pict>
+                    <v:shapetype w14:anchorId="0C3D45A0" id="_x0000_t69" coordsize="21600,21600" o:spt="69" adj="4320,5400" path="m,10800l@0,21600@0@3@2@3@2,21600,21600,10800@2,0@2@1@0@1@0,xe">
+                      <v:stroke joinstyle="miter"/>
+                      <v:formulas>
+                        <v:f eqn="val #0"/>
+                        <v:f eqn="val #1"/>
+                        <v:f eqn="sum 21600 0 #0"/>
+                        <v:f eqn="sum 21600 0 #1"/>
+                        <v:f eqn="prod #0 #1 10800"/>
+                        <v:f eqn="sum #0 0 @4"/>
+                        <v:f eqn="sum 21600 0 @5"/>
+                      </v:formulas>
+                      <v:path o:connecttype="custom" o:connectlocs="@2,0;10800,@1;@0,0;0,10800;@0,21600;10800,@3;@2,21600;21600,10800" o:connectangles="270,270,270,180,90,90,90,0" textboxrect="@5,@1,@6,@3"/>
+                      <v:handles>
+                        <v:h position="#0,#1" xrange="0,10800" yrange="0,10800"/>
+                      </v:handles>
+                    </v:shapetype>
+                    <v:shape id="Arrow: Left-Right 12" o:spid="_x0000_s1026" type="#_x0000_t69" style="position:absolute;left:0;text-align:left;margin-left:-44.05pt;margin-top:17.85pt;width:119.65pt;height:40.75pt;z-index:251675648;visibility:visible;mso-wrap-style:square;mso-width-percent:0;mso-height-percent:0;mso-wrap-distance-left:9pt;mso-wrap-distance-top:0;mso-wrap-distance-right:9pt;mso-wrap-distance-bottom:0;mso-position-horizontal:absolute;mso-position-horizontal-relative:text;mso-position-vertical:absolute;mso-position-vertical-relative:text;mso-width-percent:0;mso-height-percent:0;mso-width-relative:margin;mso-height-relative:margin;v-text-anchor:middle" o:gfxdata="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" adj="3680" fillcolor="#0070c0" strokecolor="#4472c4 [3204]" strokeweight="1pt">
+                      <v:textbox>
+                        <w:txbxContent>
+                          <w:p>
+                            <w:pPr>
+                              <w:jc w:val="center"/>
+                              <w:rPr>
+                                <w:rFonts w:ascii="Times New Roman" w:hAnsi="Times New Roman" w:cs="Times New Roman"/>
+                                <w:b/>
+                                <w:bCs/>
+                                <w:sz w:val="14"/>
+                                <w:szCs w:val="14"/>
+                              </w:rPr>
+                            </w:pPr>
+                            <w:r>
+                              <w:rPr>
+                                <w:rFonts w:ascii="Times New Roman" w:hAnsi="Times New Roman" w:cs="Times New Roman"/>
+                                <w:b/>
+                                <w:bCs/>
+                                <w:sz w:val="14"/>
+                                <w:szCs w:val="14"/>
+                              </w:rPr>
+                              <w:t>1. CL: Configure Com Port</w:t>
+                            </w:r>
+                          </w:p>
+                        </w:txbxContent>
+                      </v:textbox>
+                    </v:shape>
+                  </w:pict>
+                </mc:Fallback>
+              </mc:AlternateContent>
+            </w:r>
+            <w:r>
+              <w:rPr>
+                <w:noProof/>
+              </w:rPr>
+              <w:drawing>
+                <wp:inline distT="0" distB="0" distL="0" distR="0" wp14:anchorId="1E087472" wp14:editId="2178B6D7">
+                  <wp:extent cx="1583488" cy="822960"/>
+                  <wp:effectExtent l="0" t="0" r="0" b="0"/>
+                  <wp:docPr id="16" name="Picture 16" descr="Teledyne Dalsa / Coreco Imaging X64-CL iPro PCI Frame Grabber - Price, Specs"/>
+                  <wp:cNvGraphicFramePr>
+                    <a:graphicFrameLocks xmlns:a="http://schemas.openxmlformats.org/drawingml/2006/main" noChangeAspect="1"/>
+                  </wp:cNvGraphicFramePr>
+                  <a:graphic xmlns:a="http://schemas.openxmlformats.org/drawingml/2006/main">
+                    <a:graphicData uri="http://schemas.openxmlformats.org/drawingml/2006/picture">
+                      <pic:pic xmlns:pic="http://schemas.openxmlformats.org/drawingml/2006/picture">
+                        <pic:nvPicPr>
+                          <pic:cNvPr id="0" name="Picture 5" descr="Teledyne Dalsa / Coreco Imaging X64-CL iPro PCI Frame Grabber - Price, Specs"/>
+                          <pic:cNvPicPr>
+                            <a:picLocks noChangeAspect="1" noChangeArrowheads="1"/>
+                          </pic:cNvPicPr>
+                        </pic:nvPicPr>
+                        <pic:blipFill rotWithShape="1">
+                          <a:blip r:embed="rId7">
+                            <a:extLst>
+                              <a:ext uri="{28A0092B-C50C-407E-A947-70E740481C1C}">
+                                <a14:useLocalDpi xmlns:a14="http://schemas.microsoft.com/office/drawing/2010/main" val="0"/>
+                              </a:ext>
+                            </a:extLst>
+                          </a:blip>
+                          <a:srcRect l="5389" t="15980" r="7872" b="8844"/>
+                          <a:stretch/>
+                        </pic:blipFill>
+                        <pic:spPr bwMode="auto">
+                          <a:xfrm>
+                            <a:off x="0" y="0"/>
+                            <a:ext cx="1583488" cy="822960"/>
+                          </a:xfrm>
+                          <a:prstGeom prst="rect">
+                            <a:avLst/>
+                          </a:prstGeom>
+                          <a:noFill/>
+                          <a:ln>
+                            <a:noFill/>
+                          </a:ln>
+                          <a:extLst>
+                            <a:ext uri="{53640926-AAD7-44D8-BBD7-CCE9431645EC}">
+                              <a14:shadowObscured xmlns:a14="http://schemas.microsoft.com/office/drawing/2010/main"/>
+                            </a:ext>
+                          </a:extLst>
+                        </pic:spPr>
+                      </pic:pic>
+                    </a:graphicData>
+                  </a:graphic>
+                </wp:inline>
+              </w:drawing>
+            </w:r>
+            <w:r>
+              <w:rPr>
+                <w:rFonts w:ascii="Times New Roman" w:hAnsi="Times New Roman" w:cs="Times New Roman"/>
+                <w:sz w:val="24"/>
+                <w:szCs w:val="24"/>
+              </w:rPr>
+              <w:t xml:space="preserve">  </w:t>
+            </w:r>
+          </w:p>
+          <w:p>
+            <w:pPr>
+              <w:jc w:val="center"/>
+              <w:rPr>
+                <w:rFonts w:ascii="Times New Roman" w:hAnsi="Times New Roman" w:cs="Times New Roman"/>
+                <w:sz w:val="24"/>
+                <w:szCs w:val="24"/>
+              </w:rPr>
+            </w:pPr>
+            <w:r>
+              <w:rPr>
+                <w:noProof/>
+              </w:rPr>
+              <mc:AlternateContent>
+                <mc:Choice Requires="wps">
+                  <w:drawing>
+                    <wp:anchor distT="0" distB="0" distL="114300" distR="114300" simplePos="0" relativeHeight="251677696" behindDoc="0" locked="0" layoutInCell="1" allowOverlap="1" wp14:anchorId="1AF0FD8E" wp14:editId="0D5A7110">
+                      <wp:simplePos x="0" y="0"/>
+                      <wp:positionH relativeFrom="column">
+                        <wp:posOffset>-479917</wp:posOffset>
+                      </wp:positionH>
+                      <wp:positionV relativeFrom="paragraph">
+                        <wp:posOffset>1515838</wp:posOffset>
+                      </wp:positionV>
+                      <wp:extent cx="4496203" cy="517663"/>
+                      <wp:effectExtent l="19050" t="19050" r="38100" b="34925"/>
+                      <wp:wrapNone/>
+                      <wp:docPr id="19" name="Arrow: Left-Right 19"/>
+                      <wp:cNvGraphicFramePr/>
+                      <a:graphic xmlns:a="http://schemas.openxmlformats.org/drawingml/2006/main">
+                        <a:graphicData uri="http://schemas.microsoft.com/office/word/2010/wordprocessingShape">
+                          <wps:wsp>
+                            <wps:cNvSpPr/>
+                            <wps:spPr>
+                              <a:xfrm>
+                                <a:off x="0" y="0"/>
+                                <a:ext cx="4496203" cy="517663"/>
+                              </a:xfrm>
+                              <a:prstGeom prst="leftRightArrow">
+                                <a:avLst/>
+                              </a:prstGeom>
+                              <a:solidFill>
+                                <a:srgbClr val="0070C0"/>
+                              </a:solidFill>
+                              <a:ln>
+                                <a:solidFill>
+                                  <a:schemeClr val="accent1"/>
+                                </a:solidFill>
+                              </a:ln>
+                            </wps:spPr>
+                            <wps:style>
+                              <a:lnRef idx="2">
+                                <a:schemeClr val="accent1">
+                                  <a:shade val="50000"/>
+                                </a:schemeClr>
+                              </a:lnRef>
+                              <a:fillRef idx="1">
+                                <a:schemeClr val="accent1"/>
+                              </a:fillRef>
+                              <a:effectRef idx="0">
+                                <a:schemeClr val="accent1"/>
+                              </a:effectRef>
+                              <a:fontRef idx="minor">
+                                <a:schemeClr val="lt1"/>
+                              </a:fontRef>
+                            </wps:style>
+                            <wps:txbx>
+                              <w:txbxContent>
+                                <w:p>
+                                  <w:pPr>
+                                    <w:jc w:val="center"/>
+                                    <w:rPr>
+                                      <w:rFonts w:ascii="Times New Roman" w:hAnsi="Times New Roman" w:cs="Times New Roman"/>
+                                      <w:b/>
+                                      <w:bCs/>
+                                      <w:sz w:val="14"/>
+                                      <w:szCs w:val="14"/>
+                                    </w:rPr>
+                                  </w:pPr>
+                                  <w:r>
+                                    <w:rPr>
+                                      <w:rFonts w:ascii="Times New Roman" w:hAnsi="Times New Roman" w:cs="Times New Roman"/>
+                                      <w:b/>
+                                      <w:bCs/>
+                                      <w:sz w:val="14"/>
+                                      <w:szCs w:val="14"/>
+                                    </w:rPr>
+                                    <w:t>2. RS-232 Configure Camera</w:t>
+                                  </w:r>
+                                </w:p>
+                              </w:txbxContent>
+                            </wps:txbx>
+                            <wps:bodyPr rot="0" spcFirstLastPara="0" vertOverflow="overflow" horzOverflow="overflow" vert="horz" wrap="square" lIns="91440" tIns="45720" rIns="91440" bIns="45720" numCol="1" spcCol="0" rtlCol="0" fromWordArt="0" anchor="ctr" anchorCtr="0" forceAA="0" compatLnSpc="1">
+                              <a:prstTxWarp prst="textNoShape">
+                                <a:avLst/>
+                              </a:prstTxWarp>
+                              <a:noAutofit/>
+                            </wps:bodyPr>
+                          </wps:wsp>
+                        </a:graphicData>
+                      </a:graphic>
+                      <wp14:sizeRelH relativeFrom="margin">
+                        <wp14:pctWidth>0</wp14:pctWidth>
+                      </wp14:sizeRelH>
+                      <wp14:sizeRelV relativeFrom="margin">
+                        <wp14:pctHeight>0</wp14:pctHeight>
+                      </wp14:sizeRelV>
+                    </wp:anchor>
+                  </w:drawing>
+                </mc:Choice>
+                <mc:Fallback>
+                  <w:pict>
+                    <v:shape w14:anchorId="1AF0FD8E" id="Arrow: Left-Right 19" o:spid="_x0000_s1027" type="#_x0000_t69" style="position:absolute;left:0;text-align:left;margin-left:-37.8pt;margin-top:119.35pt;width:354.05pt;height:40.75pt;z-index:251677696;visibility:visible;mso-wrap-style:square;mso-width-percent:0;mso-height-percent:0;mso-wrap-distance-left:9pt;mso-wrap-distance-top:0;mso-wrap-distance-right:9pt;mso-wrap-distance-bottom:0;mso-position-horizontal:absolute;mso-position-horizontal-relative:text;mso-position-vertical:absolute;mso-position-vertical-relative:text;mso-width-percent:0;mso-height-percent:0;mso-width-relative:margin;mso-height-relative:margin;v-text-anchor:middle" o:gfxdata="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" adj="1243" fillcolor="#0070c0" strokecolor="#4472c4 [3204]" strokeweight="1pt">
+                      <v:textbox>
+                        <w:txbxContent>
+                          <w:p>
+                            <w:pPr>
+                              <w:jc w:val="center"/>
+                              <w:rPr>
+                                <w:rFonts w:ascii="Times New Roman" w:hAnsi="Times New Roman" w:cs="Times New Roman"/>
+                                <w:b/>
+                                <w:bCs/>
+                                <w:sz w:val="14"/>
+                                <w:szCs w:val="14"/>
+                              </w:rPr>
+                            </w:pPr>
+                            <w:r>
+                              <w:rPr>
+                                <w:rFonts w:ascii="Times New Roman" w:hAnsi="Times New Roman" w:cs="Times New Roman"/>
+                                <w:b/>
+                                <w:bCs/>
+                                <w:sz w:val="14"/>
+                                <w:szCs w:val="14"/>
+                              </w:rPr>
+                              <w:t>2. RS-232 Configure Camera</w:t>
+                            </w:r>
+                          </w:p>
+                        </w:txbxContent>
+                      </v:textbox>
+                    </v:shape>
+                  </w:pict>
+                </mc:Fallback>
+              </mc:AlternateContent>
+            </w:r>
+            <w:r>
+              <w:rPr>
+                <w:noProof/>
+              </w:rPr>
+              <mc:AlternateContent>
+                <mc:Choice Requires="wps">
+                  <w:drawing>
+                    <wp:anchor distT="0" distB="0" distL="114300" distR="114300" simplePos="0" relativeHeight="251681792" behindDoc="0" locked="0" layoutInCell="1" allowOverlap="1" wp14:anchorId="3C75CDA0" wp14:editId="6C23F653">
+                      <wp:simplePos x="0" y="0"/>
+                      <wp:positionH relativeFrom="column">
+                        <wp:posOffset>-335562</wp:posOffset>
+                      </wp:positionH>
+                      <wp:positionV relativeFrom="paragraph">
+                        <wp:posOffset>2794982</wp:posOffset>
+                      </wp:positionV>
+                      <wp:extent cx="4408054" cy="517663"/>
+                      <wp:effectExtent l="19050" t="19050" r="31115" b="34925"/>
+                      <wp:wrapNone/>
+                      <wp:docPr id="21" name="Arrow: Left-Right 21"/>
+                      <wp:cNvGraphicFramePr/>
+                      <a:graphic xmlns:a="http://schemas.openxmlformats.org/drawingml/2006/main">
+                        <a:graphicData uri="http://schemas.microsoft.com/office/word/2010/wordprocessingShape">
+                          <wps:wsp>
+                            <wps:cNvSpPr/>
+                            <wps:spPr>
+                              <a:xfrm>
+                                <a:off x="0" y="0"/>
+                                <a:ext cx="4408054" cy="517663"/>
+                              </a:xfrm>
+                              <a:prstGeom prst="leftRightArrow">
+                                <a:avLst/>
+                              </a:prstGeom>
+                              <a:solidFill>
+                                <a:srgbClr val="FF0000"/>
+                              </a:solidFill>
+                              <a:ln>
+                                <a:solidFill>
+                                  <a:srgbClr val="C00000"/>
+                                </a:solidFill>
+                              </a:ln>
+                            </wps:spPr>
+                            <wps:style>
+                              <a:lnRef idx="2">
+                                <a:schemeClr val="accent1">
+                                  <a:shade val="50000"/>
+                                </a:schemeClr>
+                              </a:lnRef>
+                              <a:fillRef idx="1">
+                                <a:schemeClr val="accent1"/>
+                              </a:fillRef>
+                              <a:effectRef idx="0">
+                                <a:schemeClr val="accent1"/>
+                              </a:effectRef>
+                              <a:fontRef idx="minor">
+                                <a:schemeClr val="lt1"/>
+                              </a:fontRef>
+                            </wps:style>
+                            <wps:txbx>
+                              <w:txbxContent>
+                                <w:p>
+                                  <w:pPr>
+                                    <w:jc w:val="center"/>
+                                    <w:rPr>
+                                      <w:rFonts w:ascii="Times New Roman" w:hAnsi="Times New Roman" w:cs="Times New Roman"/>
+                                      <w:b/>
+                                      <w:bCs/>
+                                      <w:sz w:val="14"/>
+                                      <w:szCs w:val="14"/>
+                                    </w:rPr>
+                                  </w:pPr>
+                                  <w:r>
+                                    <w:rPr>
+                                      <w:rFonts w:ascii="Times New Roman" w:hAnsi="Times New Roman" w:cs="Times New Roman"/>
+                                      <w:b/>
+                                      <w:bCs/>
+                                      <w:sz w:val="14"/>
+                                      <w:szCs w:val="14"/>
+                                    </w:rPr>
+                                    <w:t>2. Python -</w:t>
+                                  </w:r>
+                                  <w:proofErr w:type="spellStart"/>
+                                  <w:r>
+                                    <w:rPr>
+                                      <w:rFonts w:ascii="Times New Roman" w:hAnsi="Times New Roman" w:cs="Times New Roman"/>
+                                      <w:b/>
+                                      <w:bCs/>
+                                      <w:sz w:val="14"/>
+                                      <w:szCs w:val="14"/>
+                                    </w:rPr>
+                                    <w:t>pySerial</w:t>
+                                  </w:r>
+                                  <w:proofErr w:type="spellEnd"/>
+                                </w:p>
+                              </w:txbxContent>
+                            </wps:txbx>
+                            <wps:bodyPr rot="0" spcFirstLastPara="0" vertOverflow="overflow" horzOverflow="overflow" vert="horz" wrap="square" lIns="91440" tIns="45720" rIns="91440" bIns="45720" numCol="1" spcCol="0" rtlCol="0" fromWordArt="0" anchor="ctr" anchorCtr="0" forceAA="0" compatLnSpc="1">
+                              <a:prstTxWarp prst="textNoShape">
+                                <a:avLst/>
+                              </a:prstTxWarp>
+                              <a:noAutofit/>
+                            </wps:bodyPr>
+                          </wps:wsp>
+                        </a:graphicData>
+                      </a:graphic>
+                      <wp14:sizeRelH relativeFrom="margin">
+                        <wp14:pctWidth>0</wp14:pctWidth>
+                      </wp14:sizeRelH>
+                      <wp14:sizeRelV relativeFrom="margin">
+                        <wp14:pctHeight>0</wp14:pctHeight>
+                      </wp14:sizeRelV>
+                    </wp:anchor>
+                  </w:drawing>
+                </mc:Choice>
+                <mc:Fallback>
+                  <w:pict>
+                    <v:shape w14:anchorId="3C75CDA0" id="Arrow: Left-Right 21" o:spid="_x0000_s1028" type="#_x0000_t69" style="position:absolute;left:0;text-align:left;margin-left:-26.4pt;margin-top:220.1pt;width:347.1pt;height:40.75pt;z-index:251681792;visibility:visible;mso-wrap-style:square;mso-width-percent:0;mso-height-percent:0;mso-wrap-distance-left:9pt;mso-wrap-distance-top:0;mso-wrap-distance-right:9pt;mso-wrap-distance-bottom:0;mso-position-horizontal:absolute;mso-position-horizontal-relative:text;mso-position-vertical:absolute;mso-position-vertical-relative:text;mso-width-percent:0;mso-height-percent:0;mso-width-relative:margin;mso-height-relative:margin;v-text-anchor:middle" o:gfxdata="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" adj="1268" fillcolor="red" strokecolor="#c00000" strokeweight="1pt">
+                      <v:textbox>
+                        <w:txbxContent>
+                          <w:p>
+                            <w:pPr>
+                              <w:jc w:val="center"/>
+                              <w:rPr>
+                                <w:rFonts w:ascii="Times New Roman" w:hAnsi="Times New Roman" w:cs="Times New Roman"/>
+                                <w:b/>
+                                <w:bCs/>
+                                <w:sz w:val="14"/>
+                                <w:szCs w:val="14"/>
+                              </w:rPr>
+                            </w:pPr>
+                            <w:r>
+                              <w:rPr>
+                                <w:rFonts w:ascii="Times New Roman" w:hAnsi="Times New Roman" w:cs="Times New Roman"/>
+                                <w:b/>
+                                <w:bCs/>
+                                <w:sz w:val="14"/>
+                                <w:szCs w:val="14"/>
+                              </w:rPr>
+                              <w:t>2. Python -</w:t>
+                            </w:r>
+                            <w:proofErr w:type="spellStart"/>
+                            <w:r>
+                              <w:rPr>
+                                <w:rFonts w:ascii="Times New Roman" w:hAnsi="Times New Roman" w:cs="Times New Roman"/>
+                                <w:b/>
+                                <w:bCs/>
+                                <w:sz w:val="14"/>
+                                <w:szCs w:val="14"/>
+                              </w:rPr>
+                              <w:t>pySerial</w:t>
+                            </w:r>
+                            <w:proofErr w:type="spellEnd"/>
+                          </w:p>
+                        </w:txbxContent>
+                      </v:textbox>
+                    </v:shape>
+                  </w:pict>
+                </mc:Fallback>
+              </mc:AlternateContent>
+            </w:r>
+            <w:r>
+              <w:rPr>
+                <w:rFonts w:ascii="Times New Roman" w:hAnsi="Times New Roman" w:cs="Times New Roman"/>
+                <w:sz w:val="24"/>
+                <w:szCs w:val="24"/>
+              </w:rPr>
+              <w:t>Frame Grabber – Teledyne DALSA PCI Express Card</w:t>
+            </w:r>
+          </w:p>
+        </w:tc>
+        <w:tc>
+          <w:tcPr>
+            <w:tcW w:w="3420" w:type="dxa"/>
+          </w:tcPr>
+          <w:p>
+            <w:pPr>
+              <w:jc w:val="center"/>
+            </w:pPr>
+          </w:p>
+          <w:p>
+            <w:pPr>
+              <w:jc w:val="center"/>
+            </w:pPr>
+          </w:p>
+          <w:p>
+            <w:pPr>
+              <w:jc w:val="center"/>
+            </w:pPr>
+          </w:p>
+          <w:p>
+            <w:pPr>
+              <w:jc w:val="center"/>
+            </w:pPr>
+          </w:p>
+          <w:p>
+            <w:pPr>
+              <w:jc w:val="center"/>
+            </w:pPr>
+          </w:p>
+          <w:p>
+            <w:pPr>
+              <w:jc w:val="center"/>
+            </w:pPr>
+          </w:p>
+          <w:p>
+            <w:pPr>
+              <w:jc w:val="center"/>
+            </w:pPr>
+          </w:p>
+          <w:p>
+            <w:pPr>
+              <w:jc w:val="center"/>
+            </w:pPr>
+          </w:p>
+          <w:p>
+            <w:pPr>
+              <w:jc w:val="center"/>
+            </w:pPr>
+          </w:p>
+          <w:p>
+            <w:pPr>
+              <w:jc w:val="center"/>
+            </w:pPr>
+          </w:p>
+          <w:p>
+            <w:pPr>
+              <w:jc w:val="center"/>
+            </w:pPr>
+          </w:p>
+          <w:p>
+            <w:pPr>
+              <w:jc w:val="center"/>
+            </w:pPr>
+          </w:p>
+          <w:p>
+            <w:pPr>
+              <w:jc w:val="center"/>
+            </w:pPr>
+          </w:p>
+          <w:p>
+            <w:pPr>
+              <w:jc w:val="center"/>
+            </w:pPr>
+          </w:p>
+          <w:p>
+            <w:pPr>
+              <w:jc w:val="center"/>
+            </w:pPr>
+          </w:p>
+          <w:p>
+            <w:pPr>
+              <w:jc w:val="center"/>
+            </w:pPr>
+          </w:p>
+          <w:p>
+            <w:pPr>
+              <w:jc w:val="center"/>
+            </w:pPr>
+            <w:r>
+              <w:drawing>
+                <wp:inline distT="0" distB="0" distL="0" distR="0" wp14:anchorId="00F80175" wp14:editId="17E73773">
+                  <wp:extent cx="1540081" cy="1319916"/>
+                  <wp:effectExtent l="0" t="0" r="3175" b="0"/>
+                  <wp:docPr id="18" name="Picture 18"/>
+                  <wp:cNvGraphicFramePr>
+                    <a:graphicFrameLocks xmlns:a="http://schemas.openxmlformats.org/drawingml/2006/main" noChangeAspect="1"/>
+                  </wp:cNvGraphicFramePr>
+                  <a:graphic xmlns:a="http://schemas.openxmlformats.org/drawingml/2006/main">
+                    <a:graphicData uri="http://schemas.openxmlformats.org/drawingml/2006/picture">
+                      <pic:pic xmlns:pic="http://schemas.openxmlformats.org/drawingml/2006/picture">
+                        <pic:nvPicPr>
+                          <pic:cNvPr id="1" name=""/>
+                          <pic:cNvPicPr/>
+                        </pic:nvPicPr>
+                        <pic:blipFill rotWithShape="1">
+                          <a:blip r:embed="rId12"/>
+                          <a:srcRect t="12107"/>
+                          <a:stretch/>
+                        </pic:blipFill>
+                        <pic:spPr bwMode="auto">
+                          <a:xfrm>
+                            <a:off x="0" y="0"/>
+                            <a:ext cx="1544953" cy="1324091"/>
+                          </a:xfrm>
+                          <a:prstGeom prst="rect">
+                            <a:avLst/>
+                          </a:prstGeom>
+                          <a:ln>
+                            <a:noFill/>
+                          </a:ln>
+                          <a:extLst>
+                            <a:ext uri="{53640926-AAD7-44D8-BBD7-CCE9431645EC}">
+                              <a14:shadowObscured xmlns:a14="http://schemas.microsoft.com/office/drawing/2010/main"/>
+                            </a:ext>
+                          </a:extLst>
+                        </pic:spPr>
+                      </pic:pic>
+                    </a:graphicData>
+                  </a:graphic>
+                </wp:inline>
+              </w:drawing>
+            </w:r>
+          </w:p>
+          <w:p>
+            <w:pPr>
+              <w:jc w:val="center"/>
+            </w:pPr>
+            <w:r>
+              <w:t>SW-4000M-PMC</w:t>
+            </w:r>
+            <w:r>
+              <w:t>L</w:t>
+            </w:r>
+          </w:p>
+        </w:tc>
+      </w:tr>
+    </w:tbl>
+    <w:p/>
+    <w:p/>
+    <w:p/>
     <w:p/>
     <w:sectPr>
       <w:pgSz w:w="15840" w:h="12240" w:orient="landscape"/>
@@ -1176,6 +2199,7 @@
   <w:style w:type="paragraph" w:default="1" w:styleId="Normal">
     <w:name w:val="Normal"/>
     <w:qFormat/>
+    <w:rsid w:val="0072635F"/>
   </w:style>
   <w:style w:type="character" w:default="1" w:styleId="DefaultParagraphFont">
     <w:name w:val="Default Paragraph Font"/>
@@ -1222,6 +2246,17 @@
         <w:insideV w:val="single" w:sz="4" w:space="0" w:color="auto"/>
       </w:tblBorders>
     </w:tblPr>
+  </w:style>
+  <w:style w:type="paragraph" w:styleId="ListParagraph">
+    <w:name w:val="List Paragraph"/>
+    <w:basedOn w:val="Normal"/>
+    <w:uiPriority w:val="34"/>
+    <w:qFormat/>
+    <w:rsid w:val="0010366E"/>
+    <w:pPr>
+      <w:ind w:left="720"/>
+      <w:contextualSpacing/>
+    </w:pPr>
   </w:style>
 </w:styles>
 </file>

</xml_diff>